<commit_message>
13% correct with number non fancy way
</commit_message>
<xml_diff>
--- a/reader.docx
+++ b/reader.docx
@@ -15,106 +15,43 @@
     </w:p>
     <w:p>
       <w:r>
-        <w:t xml:space="preserve">master list of word - useful for score checking    </w:t>
-      </w:r>
-      <w:r>
-        <w:t>('good', 5)</w:t>
-      </w:r>
-      <w:r>
-        <w:t>('dog', 1)</w:t>
-      </w:r>
-      <w:r>
-        <w:t>('bad', 4)</w:t>
-      </w:r>
-      <w:r>
-        <w:t>('cat', 1)</w:t>
-      </w:r>
-      <w:r>
-        <w:t xml:space="preserve">     checking tags_dic is correct for one one</w:t>
-      </w:r>
-      <w:r>
-        <w:t>dict_items([('good', 1), ('dog', 1)])</w:t>
-      </w:r>
-      <w:r>
-        <w:t xml:space="preserve">     checking tags_dic is correct for one two </w:t>
-      </w:r>
-      <w:r>
-        <w:t>dict_items([('bad', 1), ('cat', 1)])</w:t>
-      </w:r>
-      <w:r>
-        <w:t xml:space="preserve">     checking tags_dic is correct for one three</w:t>
-      </w:r>
-      <w:r>
-        <w:t>dict_items([('good', 4), ('bad', 3)])</w:t>
-      </w:r>
-      <w:r>
-        <w:t xml:space="preserve">     checking counter for number of tags is correct - useful for score checking </w:t>
-      </w:r>
-      <w:r>
-        <w:t>dict_items([('one', 1), ('two ', 1), ('three', 4)])</w:t>
-      </w:r>
-      <w:r>
-        <w:t xml:space="preserve">      score for num tags - should be word count divided by number of that type of tag</w:t>
-      </w:r>
-      <w:r>
-        <w:t>one</w:t>
-      </w:r>
-      <w:r>
-        <w:t>dict_items([('good', 1.0), ('dog', 1.0)])</w:t>
-      </w:r>
-      <w:r>
-        <w:t xml:space="preserve">two </w:t>
-      </w:r>
-      <w:r>
-        <w:t>dict_items([('bad', 1.0), ('cat', 1.0)])</w:t>
-      </w:r>
-      <w:r>
-        <w:t>three</w:t>
-      </w:r>
-      <w:r>
-        <w:t>dict_items([('good', 1.0), ('bad', 0.75)])</w:t>
-      </w:r>
-      <w:r>
-        <w:t xml:space="preserve">    score for specific - should be word count divded by total words used for that type of tag </w:t>
-      </w:r>
-      <w:r>
-        <w:t>one</w:t>
-      </w:r>
-      <w:r>
-        <w:t>dict_items([('good', 0.5), ('dog', 0.5)])</w:t>
-      </w:r>
-      <w:r>
-        <w:t xml:space="preserve">two </w:t>
-      </w:r>
-      <w:r>
-        <w:t>dict_items([('bad', 0.5), ('cat', 0.5)])</w:t>
-      </w:r>
-      <w:r>
-        <w:t>three</w:t>
-      </w:r>
-      <w:r>
-        <w:t>dict_items([('good', 0.5714285714285714), ('bad', 0.42857142857142855)])</w:t>
-      </w:r>
-      <w:r>
-        <w:t xml:space="preserve">     score for all - should be word count divided by total number of times that word was used for all tags </w:t>
-      </w:r>
-      <w:r>
-        <w:t>one</w:t>
-      </w:r>
-      <w:r>
-        <w:t>dict_items([('good', 0.2), ('dog', 1.0)])</w:t>
-      </w:r>
-      <w:r>
-        <w:t xml:space="preserve">two </w:t>
-      </w:r>
-      <w:r>
-        <w:t>dict_items([('bad', 0.25), ('cat', 1.0)])</w:t>
-      </w:r>
-      <w:r>
-        <w:t>three</w:t>
-      </w:r>
-      <w:r>
-        <w:t>dict_items([('good', 0.8), ('bad', 0.75)])</w:t>
+        <w:t>number correct for all scoring dic</w:t>
+      </w:r>
+      <w:r>
+        <w:t xml:space="preserve">     </w:t>
+      </w:r>
+      <w:r>
+        <w:t>-1369</w:t>
+      </w:r>
+      <w:r>
+        <w:t xml:space="preserve">  number correct for specific scoring dic</w:t>
+      </w:r>
+      <w:r>
+        <w:t xml:space="preserve">     </w:t>
+      </w:r>
+      <w:r>
+        <w:t>-1167</w:t>
+      </w:r>
+      <w:r>
+        <w:t xml:space="preserve">  number correct for num scoring dic</w:t>
+      </w:r>
+      <w:r>
+        <w:t xml:space="preserve">     </w:t>
+      </w:r>
+      <w:r>
+        <w:t>-1109</w:t>
+      </w:r>
+      <w:r>
+        <w:t xml:space="preserve">   number correct for fancy way</w:t>
+      </w:r>
+      <w:r>
+        <w:t>-1139</w:t>
+      </w:r>
+      <w:r>
+        <w:t xml:space="preserve">total reviews were    </w:t>
+      </w:r>
+      <w:r>
+        <w:t>1497</w:t>
       </w:r>
     </w:p>
     <w:sectPr>

</xml_diff>